<commit_message>
text correction in invite.
</commit_message>
<xml_diff>
--- a/PressKit/gocandid-Youngisthan.docx
+++ b/PressKit/gocandid-Youngisthan.docx
@@ -4,9 +4,13 @@
   <w:body>
     <w:p>
       <w:pPr>
+        <w:jc w:val="center"/>
         <w:rPr>
           <w:b/>
         </w:rPr>
+        <w:pPrChange w:id="0" w:author="Rishabh Tayal" w:date="2014-09-02T21:08:00Z">
+          <w:pPr/>
+        </w:pPrChange>
       </w:pPr>
       <w:proofErr w:type="spellStart"/>
       <w:r>
@@ -22,7 +26,7 @@
         </w:rPr>
         <w:t>:</w:t>
       </w:r>
-      <w:del w:id="0" w:author="Rishabh Tayal" w:date="2014-09-02T16:17:00Z">
+      <w:del w:id="1" w:author="Rishabh Tayal" w:date="2014-09-02T16:17:00Z">
         <w:r>
           <w:rPr>
             <w:b/>
@@ -42,7 +46,7 @@
           <w:delText xml:space="preserve"> A</w:delText>
         </w:r>
       </w:del>
-      <w:ins w:id="1" w:author="Rishabh Tayal" w:date="2014-09-02T16:17:00Z">
+      <w:ins w:id="2" w:author="Rishabh Tayal" w:date="2014-09-02T16:17:00Z">
         <w:r>
           <w:rPr>
             <w:b/>
@@ -74,7 +78,7 @@
         </w:rPr>
         <w:t>Elements To Your Pictures</w:t>
       </w:r>
-      <w:del w:id="2" w:author="Rishabh Tayal" w:date="2014-09-02T16:17:00Z">
+      <w:del w:id="3" w:author="Rishabh Tayal" w:date="2014-09-02T16:17:00Z">
         <w:r>
           <w:rPr>
             <w:b/>
@@ -96,12 +100,12 @@
       <w:r>
         <w:t xml:space="preserve">There </w:t>
       </w:r>
-      <w:del w:id="3" w:author="Rishabh Tayal" w:date="2014-09-02T16:18:00Z">
+      <w:del w:id="4" w:author="Rishabh Tayal" w:date="2014-09-02T16:18:00Z">
         <w:r>
           <w:delText>has</w:delText>
         </w:r>
       </w:del>
-      <w:ins w:id="4" w:author="Rishabh Tayal" w:date="2014-09-02T16:18:00Z">
+      <w:ins w:id="5" w:author="Rishabh Tayal" w:date="2014-09-02T16:18:00Z">
         <w:r>
           <w:t>have</w:t>
         </w:r>
@@ -109,6 +113,8 @@
       <w:r>
         <w:t xml:space="preserve"> been a number of innovation stories flooding the media, wherein Indian entrepreneurs have bagged the whole attention. </w:t>
       </w:r>
+      <w:bookmarkStart w:id="6" w:name="_GoBack"/>
+      <w:bookmarkEnd w:id="6"/>
     </w:p>
     <w:p>
       <w:r>
@@ -154,19 +160,56 @@
       </w:r>
     </w:p>
     <w:p>
-      <w:r>
-        <w:t xml:space="preserve">Founded by Rishabh Tayal, in August 2014, GoCandid is the only </w:t>
-      </w:r>
-      <w:r>
-        <w:t xml:space="preserve">photography </w:t>
-      </w:r>
-      <w:r>
-        <w:t xml:space="preserve">application launched by an Indian in the U.S., </w:t>
+      <w:pPr>
+        <w:rPr>
+          <w:del w:id="7" w:author="Rishabh Tayal" w:date="2014-09-02T21:07:00Z"/>
+        </w:rPr>
+      </w:pPr>
+      <w:r>
+        <w:t xml:space="preserve">Founded by Rishabh Tayal, in </w:t>
+      </w:r>
+      <w:del w:id="8" w:author="Rishabh Tayal" w:date="2014-09-02T17:20:00Z">
+        <w:r>
+          <w:delText xml:space="preserve">August </w:delText>
+        </w:r>
+      </w:del>
+      <w:ins w:id="9" w:author="Rishabh Tayal" w:date="2014-09-02T17:20:00Z">
+        <w:r>
+          <w:t>August</w:t>
+        </w:r>
+        <w:r>
+          <w:t xml:space="preserve"> </w:t>
+        </w:r>
+      </w:ins>
+      <w:r>
+        <w:t xml:space="preserve">2014, GoCandid is the only </w:t>
+      </w:r>
+      <w:r>
+        <w:t>photo</w:t>
+      </w:r>
+      <w:del w:id="10" w:author="Rishabh Tayal" w:date="2014-09-02T21:06:00Z">
+        <w:r>
+          <w:delText>graphy</w:delText>
+        </w:r>
+      </w:del>
+      <w:r>
+        <w:t xml:space="preserve"> </w:t>
+      </w:r>
+      <w:r>
+        <w:t>app</w:t>
+      </w:r>
+      <w:del w:id="11" w:author="Rishabh Tayal" w:date="2014-09-02T21:06:00Z">
+        <w:r>
+          <w:delText>lication</w:delText>
+        </w:r>
+      </w:del>
+      <w:r>
+        <w:t xml:space="preserve"> launched by an Indian in the U.S., </w:t>
       </w:r>
       <w:r>
         <w:t xml:space="preserve">that features </w:t>
       </w:r>
-      <w:del w:id="5" w:author="Rishabh Tayal" w:date="2014-09-02T16:19:00Z">
+      <w:del w:id="12" w:author="Rishabh Tayal" w:date="2014-09-02T16:19:00Z">
         <w:r>
           <w:rPr>
             <w:b/>
@@ -183,102 +226,144 @@
       <w:r>
         <w:t xml:space="preserve">. </w:t>
       </w:r>
+      <w:proofErr w:type="spellStart"/>
+      <w:ins w:id="13" w:author="Rishabh Tayal" w:date="2014-09-02T17:17:00Z">
+        <w:r>
+          <w:t>GoCandid</w:t>
+        </w:r>
+        <w:proofErr w:type="spellEnd"/>
+        <w:r>
+          <w:t xml:space="preserve"> was </w:t>
+        </w:r>
+        <w:proofErr w:type="gramStart"/>
+        <w:r>
+          <w:t>build</w:t>
+        </w:r>
+        <w:proofErr w:type="gramEnd"/>
+        <w:r>
+          <w:t xml:space="preserve"> and launch from concept to </w:t>
+        </w:r>
+      </w:ins>
+      <w:ins w:id="14" w:author="Rishabh Tayal" w:date="2014-09-02T17:18:00Z">
+        <w:r>
+          <w:t>product in mere</w:t>
+        </w:r>
+      </w:ins>
+      <w:ins w:id="15" w:author="Rishabh Tayal" w:date="2014-09-02T20:58:00Z">
+        <w:r>
+          <w:t>ly</w:t>
+        </w:r>
+      </w:ins>
+      <w:ins w:id="16" w:author="Rishabh Tayal" w:date="2014-09-02T17:18:00Z">
+        <w:r>
+          <w:t xml:space="preserve"> 2 months.</w:t>
+        </w:r>
+      </w:ins>
+      <w:ins w:id="17" w:author="Rishabh Tayal" w:date="2014-09-02T21:46:00Z">
+        <w:r>
+          <w:t xml:space="preserve"> </w:t>
+        </w:r>
+      </w:ins>
       <w:r>
         <w:br/>
       </w:r>
-      <w:r>
-        <w:rPr>
-          <w:color w:val="C00000"/>
-        </w:rPr>
-        <w:t>------------------- (100-15</w:t>
-      </w:r>
-      <w:r>
-        <w:rPr>
-          <w:color w:val="C00000"/>
-        </w:rPr>
-        <w:t>0 words about the founder</w:t>
-      </w:r>
-      <w:r>
-        <w:rPr>
-          <w:color w:val="C00000"/>
-        </w:rPr>
-        <w:t>, company</w:t>
-      </w:r>
-      <w:r>
-        <w:rPr>
-          <w:color w:val="C00000"/>
-        </w:rPr>
-        <w:t xml:space="preserve"> and how was the app created)------------------</w:t>
-      </w:r>
+      <w:del w:id="18" w:author="Rishabh Tayal" w:date="2014-09-02T17:16:00Z">
+        <w:r>
+          <w:rPr>
+            <w:color w:val="C00000"/>
+          </w:rPr>
+          <w:delText>------------------- (100-15</w:delText>
+        </w:r>
+        <w:r>
+          <w:rPr>
+            <w:color w:val="C00000"/>
+          </w:rPr>
+          <w:delText>0 words about the founder</w:delText>
+        </w:r>
+        <w:r>
+          <w:rPr>
+            <w:color w:val="C00000"/>
+          </w:rPr>
+          <w:delText>, company</w:delText>
+        </w:r>
+        <w:r>
+          <w:rPr>
+            <w:color w:val="C00000"/>
+          </w:rPr>
+          <w:delText xml:space="preserve"> and how was the app created)------------------</w:delText>
+        </w:r>
+      </w:del>
     </w:p>
     <w:p>
-      <w:r>
-        <w:t xml:space="preserve">An exclusive iPhone app, GoCandid allows </w:t>
-      </w:r>
-      <w:del w:id="6" w:author="Rishabh Tayal" w:date="2014-09-02T16:19:00Z">
-        <w:r>
-          <w:delText xml:space="preserve">the </w:delText>
-        </w:r>
-      </w:del>
-      <w:r>
-        <w:t>user</w:t>
-      </w:r>
-      <w:ins w:id="7" w:author="Rishabh Tayal" w:date="2014-09-02T16:19:00Z">
-        <w:r>
-          <w:t>s</w:t>
-        </w:r>
-      </w:ins>
-      <w:r>
-        <w:t xml:space="preserve"> to create an animated version of the picture clicked by the phone camera, and share it directly</w:t>
-      </w:r>
-      <w:r>
-        <w:t xml:space="preserve"> with your friends and followers on social networking websites.</w:t>
-      </w:r>
-      <w:r>
-        <w:t xml:space="preserve"> With features that no other photography app boasts of, GoCandid proves itself a gimmick in the genre.  </w:t>
-      </w:r>
+      <w:pPr>
+        <w:rPr>
+          <w:ins w:id="19" w:author="Rishabh Tayal" w:date="2014-09-02T21:07:00Z"/>
+        </w:rPr>
+      </w:pPr>
     </w:p>
     <w:p>
       <w:r>
-        <w:t>Apart from creating</w:t>
-      </w:r>
-      <w:r>
-        <w:t xml:space="preserve"> beautiful and candid stop motion animations using your cell phone camera, the app also allows the user to adjust the speed of animation according to the user’s choice. </w:t>
-      </w:r>
-      <w:r>
-        <w:t xml:space="preserve">While you wish to get clicked and create your own GIF or animation, you can easily switch from manual mode </w:t>
-      </w:r>
-      <w:del w:id="8" w:author="Rishabh Tayal" w:date="2014-09-02T16:27:00Z">
-        <w:r>
-          <w:delText xml:space="preserve">to manually capture photos </w:delText>
-        </w:r>
-      </w:del>
-      <w:ins w:id="9" w:author="Rishabh Tayal" w:date="2014-09-02T16:27:00Z">
-        <w:r>
-          <w:t xml:space="preserve"> automatic</w:t>
-        </w:r>
-      </w:ins>
-      <w:ins w:id="10" w:author="Rishabh Tayal" w:date="2014-09-02T16:28:00Z">
-        <w:r>
-          <w:t>-</w:t>
-        </w:r>
-        <w:bookmarkStart w:id="11" w:name="_GoBack"/>
-        <w:bookmarkEnd w:id="11"/>
-        <w:r>
-          <w:t>timer</w:t>
-        </w:r>
-      </w:ins>
-      <w:ins w:id="12" w:author="Rishabh Tayal" w:date="2014-09-02T16:27:00Z">
-        <w:r>
-          <w:t xml:space="preserve"> </w:t>
-        </w:r>
-      </w:ins>
-      <w:r>
-        <w:t>mode.</w:t>
+        <w:t xml:space="preserve">An exclusive iPhone app, GoCandid allows </w:t>
+      </w:r>
+      <w:del w:id="20" w:author="Rishabh Tayal" w:date="2014-09-02T16:19:00Z">
+        <w:r>
+          <w:delText xml:space="preserve">the </w:delText>
+        </w:r>
+      </w:del>
+      <w:r>
+        <w:t>user</w:t>
+      </w:r>
+      <w:ins w:id="21" w:author="Rishabh Tayal" w:date="2014-09-02T16:19:00Z">
+        <w:r>
+          <w:t>s</w:t>
+        </w:r>
+      </w:ins>
+      <w:r>
+        <w:t xml:space="preserve"> to create an animated version of the picture clicked by the phone camera, and share it directly</w:t>
+      </w:r>
+      <w:r>
+        <w:t xml:space="preserve"> with your friends and followers on social networking websites.</w:t>
+      </w:r>
+      <w:r>
+        <w:t xml:space="preserve"> With features that no other photography app boasts of, GoCandid proves itself a gimmick in the genre.  </w:t>
       </w:r>
     </w:p>
     <w:p>
-      <w:del w:id="13" w:author="Rishabh Tayal" w:date="2014-09-02T16:20:00Z">
+      <w:r>
+        <w:t>Apart from creating</w:t>
+      </w:r>
+      <w:r>
+        <w:t xml:space="preserve"> beautiful and candid stop motion animations using your cell phone camera, the app also allows the user to adjust the speed of animation according to the user’s choice. </w:t>
+      </w:r>
+      <w:r>
+        <w:t xml:space="preserve">While you wish to get clicked and create your own GIF or animation, you can easily switch from manual mode </w:t>
+      </w:r>
+      <w:del w:id="22" w:author="Rishabh Tayal" w:date="2014-09-02T16:27:00Z">
+        <w:r>
+          <w:delText xml:space="preserve">to manually capture photos </w:delText>
+        </w:r>
+      </w:del>
+      <w:ins w:id="23" w:author="Rishabh Tayal" w:date="2014-09-02T16:27:00Z">
+        <w:r>
+          <w:t xml:space="preserve"> automatic</w:t>
+        </w:r>
+      </w:ins>
+      <w:ins w:id="24" w:author="Rishabh Tayal" w:date="2014-09-02T16:28:00Z">
+        <w:r>
+          <w:t>-timer</w:t>
+        </w:r>
+      </w:ins>
+      <w:ins w:id="25" w:author="Rishabh Tayal" w:date="2014-09-02T16:27:00Z">
+        <w:r>
+          <w:t xml:space="preserve"> </w:t>
+        </w:r>
+      </w:ins>
+      <w:r>
+        <w:t>mode.</w:t>
+      </w:r>
+    </w:p>
+    <w:p>
+      <w:del w:id="26" w:author="Rishabh Tayal" w:date="2014-09-02T16:20:00Z">
         <w:r>
           <w:rPr>
             <w:b/>
@@ -286,7 +371,7 @@
           <w:delText>Availibility</w:delText>
         </w:r>
       </w:del>
-      <w:ins w:id="14" w:author="Rishabh Tayal" w:date="2014-09-02T16:20:00Z">
+      <w:ins w:id="27" w:author="Rishabh Tayal" w:date="2014-09-02T16:20:00Z">
         <w:r>
           <w:rPr>
             <w:b/>
@@ -306,42 +391,42 @@
       <w:r>
         <w:t xml:space="preserve">andid is currently </w:t>
       </w:r>
-      <w:del w:id="15" w:author="Rishabh Tayal" w:date="2014-09-02T16:21:00Z">
+      <w:del w:id="28" w:author="Rishabh Tayal" w:date="2014-09-02T16:21:00Z">
         <w:r>
           <w:delText xml:space="preserve">compatible with iPhone, </w:delText>
         </w:r>
       </w:del>
-      <w:del w:id="16" w:author="Rishabh Tayal" w:date="2014-09-02T16:20:00Z">
+      <w:del w:id="29" w:author="Rishabh Tayal" w:date="2014-09-02T16:20:00Z">
         <w:r>
           <w:delText xml:space="preserve">iPad </w:delText>
         </w:r>
       </w:del>
-      <w:del w:id="17" w:author="Rishabh Tayal" w:date="2014-09-02T16:21:00Z">
+      <w:del w:id="30" w:author="Rishabh Tayal" w:date="2014-09-02T16:21:00Z">
         <w:r>
           <w:delText xml:space="preserve">and </w:delText>
         </w:r>
       </w:del>
-      <w:ins w:id="18" w:author="Rishabh Tayal" w:date="2014-09-02T16:21:00Z">
+      <w:ins w:id="31" w:author="Rishabh Tayal" w:date="2014-09-02T16:21:00Z">
         <w:r>
           <w:t xml:space="preserve">available on Apple App Store </w:t>
         </w:r>
       </w:ins>
-      <w:del w:id="19" w:author="Rishabh Tayal" w:date="2014-09-02T16:21:00Z">
+      <w:del w:id="32" w:author="Rishabh Tayal" w:date="2014-09-02T16:21:00Z">
         <w:r>
           <w:delText>any</w:delText>
         </w:r>
       </w:del>
-      <w:ins w:id="20" w:author="Rishabh Tayal" w:date="2014-09-02T16:21:00Z">
+      <w:ins w:id="33" w:author="Rishabh Tayal" w:date="2014-09-02T16:21:00Z">
         <w:r>
           <w:t>for</w:t>
         </w:r>
       </w:ins>
-      <w:del w:id="21" w:author="Rishabh Tayal" w:date="2014-09-02T16:21:00Z">
+      <w:del w:id="34" w:author="Rishabh Tayal" w:date="2014-09-02T16:21:00Z">
         <w:r>
           <w:delText xml:space="preserve"> other</w:delText>
         </w:r>
       </w:del>
-      <w:ins w:id="22" w:author="Rishabh Tayal" w:date="2014-09-02T16:21:00Z">
+      <w:ins w:id="35" w:author="Rishabh Tayal" w:date="2014-09-02T16:21:00Z">
         <w:r>
           <w:t xml:space="preserve"> any</w:t>
         </w:r>

</xml_diff>